<commit_message>
adding more demos to manual
</commit_message>
<xml_diff>
--- a/Docs/Player Manual.docx
+++ b/Docs/Player Manual.docx
@@ -409,6 +409,127 @@
       </w:r>
     </w:p>
     <w:p>
+      <w:r>
+        <w:t>In this game you play as a s</w:t>
+      </w:r>
+      <w:r>
+        <w:t>lug. Squeeze through the obstacles and climb up to find food.</w:t>
+      </w:r>
+    </w:p>
+    <w:p>
+      <w:pPr>
+        <w:pStyle w:val="Heading2"/>
+      </w:pPr>
+      <w:r>
+        <w:t>Controls</w:t>
+      </w:r>
+    </w:p>
+    <w:p>
+      <w:r>
+        <w:t>WASD: Move the slug’s head</w:t>
+      </w:r>
+    </w:p>
+    <w:p>
+      <w:r>
+        <w:t>Hold left shift to relax the slug’s body. Release it to tense up again</w:t>
+      </w:r>
+    </w:p>
+    <w:p>
+      <w:r>
+        <w:t xml:space="preserve">Press right control or the middle mouse button to </w:t>
+      </w:r>
+      <w:proofErr w:type="spellStart"/>
+      <w:r>
+        <w:t>center</w:t>
+      </w:r>
+      <w:proofErr w:type="spellEnd"/>
+      <w:r>
+        <w:t xml:space="preserve"> camera on the slug</w:t>
+      </w:r>
+    </w:p>
+    <w:p>
+      <w:r>
+        <w:t>Press R to restart game</w:t>
+      </w:r>
+    </w:p>
+    <w:p>
+      <w:r>
+        <w:br w:type="page"/>
+      </w:r>
+    </w:p>
+    <w:p>
+      <w:pPr>
+        <w:pStyle w:val="Heading1"/>
+      </w:pPr>
+      <w:r>
+        <w:lastRenderedPageBreak/>
+        <w:t>Bouncing Balls</w:t>
+      </w:r>
+    </w:p>
+    <w:p/>
+    <w:p>
+      <w:r>
+        <w:t>This shows a bunch of objects bouncing around the screen, including a soft body and a pendulum on a spring.</w:t>
+      </w:r>
+    </w:p>
+    <w:p/>
+    <w:p>
+      <w:pPr>
+        <w:pStyle w:val="Heading2"/>
+      </w:pPr>
+      <w:r>
+        <w:t>Controls</w:t>
+      </w:r>
+    </w:p>
+    <w:p>
+      <w:r>
+        <w:t>Click, drag, and release the mouse to apply an impulse to objects</w:t>
+      </w:r>
+    </w:p>
+    <w:p>
+      <w:r>
+        <w:t>Press G to toggle gravity</w:t>
+      </w:r>
+    </w:p>
+    <w:p>
+      <w:r>
+        <w:br w:type="page"/>
+      </w:r>
+    </w:p>
+    <w:p>
+      <w:pPr>
+        <w:pStyle w:val="Heading1"/>
+      </w:pPr>
+      <w:r>
+        <w:lastRenderedPageBreak/>
+        <w:t>Rope Bridge</w:t>
+      </w:r>
+    </w:p>
+    <w:p/>
+    <w:p>
+      <w:r>
+        <w:t>This demo simulates a rope connected between two points</w:t>
+      </w:r>
+    </w:p>
+    <w:p/>
+    <w:p>
+      <w:pPr>
+        <w:pStyle w:val="Heading2"/>
+      </w:pPr>
+      <w:r>
+        <w:t>Controls</w:t>
+      </w:r>
+    </w:p>
+    <w:p/>
+    <w:p>
+      <w:r>
+        <w:t>Click and drag an object to pull it around</w:t>
+      </w:r>
+    </w:p>
+    <w:p>
+      <w:r>
+        <w:t>Press W and S to increase and decrease the tightness of the rope.</w:t>
+      </w:r>
       <w:bookmarkStart w:id="0" w:name="_GoBack"/>
       <w:bookmarkEnd w:id="0"/>
     </w:p>

</xml_diff>